<commit_message>
Se agregó campo a tabal products
</commit_message>
<xml_diff>
--- a/propuesta AlexT-Dev.docx
+++ b/propuesta AlexT-Dev.docx
@@ -103,29 +103,7 @@
                                   <w:szCs w:val="40"/>
                                   <w14:ligatures w14:val="none"/>
                                 </w:rPr>
-                                <w:t>PIE D</w:t>
-                              </w:r>
-                              <w:r>
-                                <w:rPr>
-                                  <w:rStyle w:val="Hipervnculo"/>
-                                  <w:b/>
-                                  <w:bCs/>
-                                  <w:sz w:val="40"/>
-                                  <w:szCs w:val="40"/>
-                                  <w14:ligatures w14:val="none"/>
-                                </w:rPr>
-                                <w:t>E</w:t>
-                              </w:r>
-                              <w:r>
-                                <w:rPr>
-                                  <w:rStyle w:val="Hipervnculo"/>
-                                  <w:b/>
-                                  <w:bCs/>
-                                  <w:sz w:val="40"/>
-                                  <w:szCs w:val="40"/>
-                                  <w14:ligatures w14:val="none"/>
-                                </w:rPr>
-                                <w:t xml:space="preserve"> PÁGINA</w:t>
+                                <w:t>PIE DE PÁGINA</w:t>
                               </w:r>
                             </w:hyperlink>
                           </w:p>
@@ -304,29 +282,7 @@
                                   <w:szCs w:val="40"/>
                                   <w14:ligatures w14:val="none"/>
                                 </w:rPr>
-                                <w:t>PROD</w:t>
-                              </w:r>
-                              <w:r>
-                                <w:rPr>
-                                  <w:rStyle w:val="Hipervnculo"/>
-                                  <w:b/>
-                                  <w:bCs/>
-                                  <w:sz w:val="40"/>
-                                  <w:szCs w:val="40"/>
-                                  <w14:ligatures w14:val="none"/>
-                                </w:rPr>
-                                <w:t>U</w:t>
-                              </w:r>
-                              <w:r>
-                                <w:rPr>
-                                  <w:rStyle w:val="Hipervnculo"/>
-                                  <w:b/>
-                                  <w:bCs/>
-                                  <w:sz w:val="40"/>
-                                  <w:szCs w:val="40"/>
-                                  <w14:ligatures w14:val="none"/>
-                                </w:rPr>
-                                <w:t>CTOS</w:t>
+                                <w:t>PRODUCTOS</w:t>
                               </w:r>
                             </w:hyperlink>
                           </w:p>
@@ -505,29 +461,7 @@
                                   <w:szCs w:val="40"/>
                                   <w14:ligatures w14:val="none"/>
                                 </w:rPr>
-                                <w:t>SL</w:t>
-                              </w:r>
-                              <w:r>
-                                <w:rPr>
-                                  <w:rStyle w:val="Hipervnculo"/>
-                                  <w:b/>
-                                  <w:bCs/>
-                                  <w:sz w:val="40"/>
-                                  <w:szCs w:val="40"/>
-                                  <w14:ligatures w14:val="none"/>
-                                </w:rPr>
-                                <w:t>I</w:t>
-                              </w:r>
-                              <w:r>
-                                <w:rPr>
-                                  <w:rStyle w:val="Hipervnculo"/>
-                                  <w:b/>
-                                  <w:bCs/>
-                                  <w:sz w:val="40"/>
-                                  <w:szCs w:val="40"/>
-                                  <w14:ligatures w14:val="none"/>
-                                </w:rPr>
-                                <w:t>DE</w:t>
+                                <w:t>SLIDE</w:t>
                               </w:r>
                             </w:hyperlink>
                           </w:p>
@@ -706,29 +640,7 @@
                                   <w:szCs w:val="40"/>
                                   <w14:ligatures w14:val="none"/>
                                 </w:rPr>
-                                <w:t>Encab</w:t>
-                              </w:r>
-                              <w:r>
-                                <w:rPr>
-                                  <w:rStyle w:val="Hipervnculo"/>
-                                  <w:b/>
-                                  <w:bCs/>
-                                  <w:sz w:val="40"/>
-                                  <w:szCs w:val="40"/>
-                                  <w14:ligatures w14:val="none"/>
-                                </w:rPr>
-                                <w:t>e</w:t>
-                              </w:r>
-                              <w:r>
-                                <w:rPr>
-                                  <w:rStyle w:val="Hipervnculo"/>
-                                  <w:b/>
-                                  <w:bCs/>
-                                  <w:sz w:val="40"/>
-                                  <w:szCs w:val="40"/>
-                                  <w14:ligatures w14:val="none"/>
-                                </w:rPr>
-                                <w:t>zado</w:t>
+                                <w:t>Encabezado</w:t>
                               </w:r>
                             </w:hyperlink>
                           </w:p>
@@ -1643,9 +1555,6 @@
                               <w:alias w:val="Categorías"/>
                               <w:tag w:val="Categorías"/>
                               <w:id w:val="-416787210"/>
-                              <w:placeholder>
-                                <w:docPart w:val="BD1CC94DAAB9494CA385646B851AFA4E"/>
-                              </w:placeholder>
                               <w:comboBox>
                                 <w:listItem w:displayText="Para Dormir" w:value=""/>
                                 <w:listItem w:displayText="Por la tarde" w:value="1"/>
@@ -2360,12 +2269,12 @@
         <w:pStyle w:val="Sinespaciado"/>
       </w:pPr>
     </w:p>
+    <w:bookmarkStart w:id="0" w:name="Encabezado"/>
+    <w:bookmarkEnd w:id="0"/>
     <w:p>
       <w:pPr>
         <w:spacing w:after="160" w:line="259" w:lineRule="auto"/>
       </w:pPr>
-      <w:bookmarkStart w:id="0" w:name="Encabezado"/>
-      <w:bookmarkEnd w:id="0"/>
       <w:r>
         <w:rPr>
           <w:noProof/>
@@ -2677,14 +2586,7 @@
           <w:b/>
           <w:bCs/>
         </w:rPr>
-        <w:t>URL para descarga de los iconos</w:t>
-      </w:r>
-      <w:r>
-        <w:rPr>
-          <w:b/>
-          <w:bCs/>
-        </w:rPr>
-        <w:t>:</w:t>
+        <w:t>URL para descarga de los iconos:</w:t>
       </w:r>
     </w:p>
     <w:p>
@@ -2700,55 +2602,7 @@
           <w:sz w:val="16"/>
           <w:szCs w:val="16"/>
         </w:rPr>
-        <w:t xml:space="preserve">&lt;a </w:t>
-      </w:r>
-      <w:proofErr w:type="spellStart"/>
-      <w:r>
-        <w:rPr>
-          <w:sz w:val="16"/>
-          <w:szCs w:val="16"/>
-        </w:rPr>
-        <w:t>href</w:t>
-      </w:r>
-      <w:proofErr w:type="spellEnd"/>
-      <w:r>
-        <w:rPr>
-          <w:sz w:val="16"/>
-          <w:szCs w:val="16"/>
-        </w:rPr>
-        <w:t xml:space="preserve">="https://www.flaticon.es/iconos-gratis/alarma" </w:t>
-      </w:r>
-      <w:proofErr w:type="spellStart"/>
-      <w:r>
-        <w:rPr>
-          <w:sz w:val="16"/>
-          <w:szCs w:val="16"/>
-        </w:rPr>
-        <w:t>title</w:t>
-      </w:r>
-      <w:proofErr w:type="spellEnd"/>
-      <w:r>
-        <w:rPr>
-          <w:sz w:val="16"/>
-          <w:szCs w:val="16"/>
-        </w:rPr>
-        <w:t xml:space="preserve">="alarma iconos"&gt;Alarma iconos creados por Google - </w:t>
-      </w:r>
-      <w:proofErr w:type="spellStart"/>
-      <w:r>
-        <w:rPr>
-          <w:sz w:val="16"/>
-          <w:szCs w:val="16"/>
-        </w:rPr>
-        <w:t>Flaticon</w:t>
-      </w:r>
-      <w:proofErr w:type="spellEnd"/>
-      <w:r>
-        <w:rPr>
-          <w:sz w:val="16"/>
-          <w:szCs w:val="16"/>
-        </w:rPr>
-        <w:t>&lt;/a&gt;</w:t>
+        <w:t>&lt;a href="https://www.flaticon.es/iconos-gratis/alarma" title="alarma iconos"&gt;Alarma iconos creados por Google - Flaticon&lt;/a&gt;</w:t>
       </w:r>
     </w:p>
     <w:p>
@@ -3651,6 +3505,7 @@
       </w:r>
       <w:r>
         <w:rPr>
+          <w:noProof/>
           <w:sz w:val="16"/>
           <w:szCs w:val="16"/>
         </w:rPr>
@@ -3712,6 +3567,7 @@
       </w:r>
       <w:r>
         <w:rPr>
+          <w:noProof/>
           <w:sz w:val="16"/>
           <w:szCs w:val="16"/>
         </w:rPr>
@@ -5526,15 +5382,7 @@
         <w:t>Imagen del Producto</w:t>
       </w:r>
       <w:r>
-        <w:t xml:space="preserve">: Fotografía en </w:t>
-      </w:r>
-      <w:proofErr w:type="spellStart"/>
-      <w:r>
-        <w:t>url</w:t>
-      </w:r>
-      <w:proofErr w:type="spellEnd"/>
-      <w:r>
-        <w:t>.</w:t>
+        <w:t>: Fotografía en url.</w:t>
       </w:r>
     </w:p>
     <w:p>
@@ -5625,7 +5473,13 @@
         <w:t xml:space="preserve">POSIBLES </w:t>
       </w:r>
       <w:r>
-        <w:t>COMPRTAMIENTO DEL</w:t>
+        <w:t>COMP</w:t>
+      </w:r>
+      <w:r>
+        <w:t>O</w:t>
+      </w:r>
+      <w:r>
+        <w:t>RTAMIENTO DEL</w:t>
       </w:r>
       <w:r>
         <w:t xml:space="preserve"> SLIDE</w:t>
@@ -6447,7 +6301,7 @@
                                       </pic:cNvPicPr>
                                     </pic:nvPicPr>
                                     <pic:blipFill>
-                                      <a:blip r:embed="rId13">
+                                      <a:blip r:embed="rId16">
                                         <a:extLst>
                                           <a:ext uri="{28A0092B-C50C-407E-A947-70E740481C1C}">
                                             <a14:useLocalDpi xmlns:a14="http://schemas.microsoft.com/office/drawing/2010/main" val="0"/>
@@ -6756,10 +6610,10 @@
                   </v:textbox>
                 </v:shape>
                 <v:shape id="Imagen 155" o:spid="_x0000_s1071" type="#_x0000_t75" style="position:absolute;left:24384;top:17068;width:2895;height:2896;visibility:visible;mso-wrap-style:square" o:gfxdata="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">
-                  <v:imagedata r:id="rId16" o:title=""/>
+                  <v:imagedata r:id="rId17" o:title=""/>
                 </v:shape>
                 <v:shape id="Imagen 154" o:spid="_x0000_s1072" type="#_x0000_t75" style="position:absolute;left:28498;top:17145;width:2439;height:2438;visibility:visible;mso-wrap-style:square" o:gfxdata="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">
-                  <v:imagedata r:id="rId17" o:title=""/>
+                  <v:imagedata r:id="rId18" o:title=""/>
                 </v:shape>
                 <v:shape id="Cuadro de texto 157" o:spid="_x0000_s1073" type="#_x0000_t202" style="position:absolute;left:17830;top:13563;width:6522;height:2280;visibility:visible;mso-wrap-style:square;v-text-anchor:top" o:gfxdata="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" fillcolor="white [3201]" stroked="f" strokeweight=".5pt">
                   <v:textbox>
@@ -7129,15 +6983,7 @@
         <w:t>Si el</w:t>
       </w:r>
       <w:r>
-        <w:t xml:space="preserve"> usuario hace clic en el </w:t>
-      </w:r>
-      <w:proofErr w:type="spellStart"/>
-      <w:r>
-        <w:t>Slide</w:t>
-      </w:r>
-      <w:proofErr w:type="spellEnd"/>
-      <w:r>
-        <w:t>, desplegar todas las promociones.</w:t>
+        <w:t xml:space="preserve"> usuario hace clic en el Slide, desplegar todas las promociones.</w:t>
       </w:r>
     </w:p>
     <w:p>
@@ -7573,7 +7419,7 @@
                           </pic:cNvPicPr>
                         </pic:nvPicPr>
                         <pic:blipFill>
-                          <a:blip r:embed="rId18" cstate="print">
+                          <a:blip r:embed="rId19" cstate="print">
                             <a:extLst>
                               <a:ext uri="{28A0092B-C50C-407E-A947-70E740481C1C}">
                                 <a14:useLocalDpi xmlns:a14="http://schemas.microsoft.com/office/drawing/2010/main" val="0"/>
@@ -7602,7 +7448,7 @@
                           </pic:cNvPicPr>
                         </pic:nvPicPr>
                         <pic:blipFill>
-                          <a:blip r:embed="rId19" cstate="print">
+                          <a:blip r:embed="rId20" cstate="print">
                             <a:extLst>
                               <a:ext uri="{28A0092B-C50C-407E-A947-70E740481C1C}">
                                 <a14:useLocalDpi xmlns:a14="http://schemas.microsoft.com/office/drawing/2010/main" val="0"/>
@@ -7853,10 +7699,10 @@
                   </v:textbox>
                 </v:shape>
                 <v:shape id="Imagen 77" o:spid="_x0000_s1084" type="#_x0000_t75" style="position:absolute;left:16486;top:12399;width:1867;height:1867;visibility:visible;mso-wrap-style:square" o:gfxdata="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">
-                  <v:imagedata r:id="rId20" o:title=""/>
+                  <v:imagedata r:id="rId21" o:title=""/>
                 </v:shape>
                 <v:shape id="Imagen 78" o:spid="_x0000_s1085" type="#_x0000_t75" style="position:absolute;left:13577;top:12399;width:1873;height:1874;visibility:visible;mso-wrap-style:square" o:gfxdata="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">
-                  <v:imagedata r:id="rId21" o:title=""/>
+                  <v:imagedata r:id="rId22" o:title=""/>
                 </v:shape>
                 <w10:wrap type="square"/>
               </v:group>
@@ -8273,7 +8119,7 @@
                           </pic:cNvPicPr>
                         </pic:nvPicPr>
                         <pic:blipFill>
-                          <a:blip r:embed="rId18" cstate="print">
+                          <a:blip r:embed="rId19" cstate="print">
                             <a:extLst>
                               <a:ext uri="{28A0092B-C50C-407E-A947-70E740481C1C}">
                                 <a14:useLocalDpi xmlns:a14="http://schemas.microsoft.com/office/drawing/2010/main" val="0"/>
@@ -8302,7 +8148,7 @@
                           </pic:cNvPicPr>
                         </pic:nvPicPr>
                         <pic:blipFill>
-                          <a:blip r:embed="rId19" cstate="print">
+                          <a:blip r:embed="rId20" cstate="print">
                             <a:extLst>
                               <a:ext uri="{28A0092B-C50C-407E-A947-70E740481C1C}">
                                 <a14:useLocalDpi xmlns:a14="http://schemas.microsoft.com/office/drawing/2010/main" val="0"/>
@@ -8553,10 +8399,10 @@
                   </v:textbox>
                 </v:shape>
                 <v:shape id="Imagen 86" o:spid="_x0000_s1093" type="#_x0000_t75" style="position:absolute;left:16486;top:12399;width:1867;height:1867;visibility:visible;mso-wrap-style:square" o:gfxdata="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">
-                  <v:imagedata r:id="rId20" o:title=""/>
+                  <v:imagedata r:id="rId21" o:title=""/>
                 </v:shape>
                 <v:shape id="Imagen 87" o:spid="_x0000_s1094" type="#_x0000_t75" style="position:absolute;left:13577;top:12399;width:1873;height:1874;visibility:visible;mso-wrap-style:square" o:gfxdata="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">
-                  <v:imagedata r:id="rId21" o:title=""/>
+                  <v:imagedata r:id="rId22" o:title=""/>
                 </v:shape>
                 <w10:wrap type="square"/>
               </v:group>
@@ -8973,7 +8819,7 @@
                           </pic:cNvPicPr>
                         </pic:nvPicPr>
                         <pic:blipFill>
-                          <a:blip r:embed="rId18" cstate="print">
+                          <a:blip r:embed="rId19" cstate="print">
                             <a:extLst>
                               <a:ext uri="{28A0092B-C50C-407E-A947-70E740481C1C}">
                                 <a14:useLocalDpi xmlns:a14="http://schemas.microsoft.com/office/drawing/2010/main" val="0"/>
@@ -9002,7 +8848,7 @@
                           </pic:cNvPicPr>
                         </pic:nvPicPr>
                         <pic:blipFill>
-                          <a:blip r:embed="rId19" cstate="print">
+                          <a:blip r:embed="rId20" cstate="print">
                             <a:extLst>
                               <a:ext uri="{28A0092B-C50C-407E-A947-70E740481C1C}">
                                 <a14:useLocalDpi xmlns:a14="http://schemas.microsoft.com/office/drawing/2010/main" val="0"/>
@@ -9253,10 +9099,10 @@
                   </v:textbox>
                 </v:shape>
                 <v:shape id="Imagen 67" o:spid="_x0000_s1102" type="#_x0000_t75" style="position:absolute;left:16486;top:12399;width:1867;height:1867;visibility:visible;mso-wrap-style:square" o:gfxdata="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">
-                  <v:imagedata r:id="rId20" o:title=""/>
+                  <v:imagedata r:id="rId21" o:title=""/>
                 </v:shape>
                 <v:shape id="Imagen 68" o:spid="_x0000_s1103" type="#_x0000_t75" style="position:absolute;left:13577;top:12399;width:1873;height:1874;visibility:visible;mso-wrap-style:square" o:gfxdata="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">
-                  <v:imagedata r:id="rId21" o:title=""/>
+                  <v:imagedata r:id="rId22" o:title=""/>
                 </v:shape>
                 <w10:wrap type="square"/>
               </v:group>
@@ -9673,7 +9519,7 @@
                           </pic:cNvPicPr>
                         </pic:nvPicPr>
                         <pic:blipFill>
-                          <a:blip r:embed="rId18" cstate="print">
+                          <a:blip r:embed="rId19" cstate="print">
                             <a:extLst>
                               <a:ext uri="{28A0092B-C50C-407E-A947-70E740481C1C}">
                                 <a14:useLocalDpi xmlns:a14="http://schemas.microsoft.com/office/drawing/2010/main" val="0"/>
@@ -9702,7 +9548,7 @@
                           </pic:cNvPicPr>
                         </pic:nvPicPr>
                         <pic:blipFill>
-                          <a:blip r:embed="rId19" cstate="print">
+                          <a:blip r:embed="rId20" cstate="print">
                             <a:extLst>
                               <a:ext uri="{28A0092B-C50C-407E-A947-70E740481C1C}">
                                 <a14:useLocalDpi xmlns:a14="http://schemas.microsoft.com/office/drawing/2010/main" val="0"/>
@@ -9953,10 +9799,10 @@
                   </v:textbox>
                 </v:shape>
                 <v:shape id="Imagen 113" o:spid="_x0000_s1111" type="#_x0000_t75" style="position:absolute;left:16486;top:12399;width:1867;height:1867;visibility:visible;mso-wrap-style:square" o:gfxdata="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">
-                  <v:imagedata r:id="rId20" o:title=""/>
+                  <v:imagedata r:id="rId21" o:title=""/>
                 </v:shape>
                 <v:shape id="Imagen 114" o:spid="_x0000_s1112" type="#_x0000_t75" style="position:absolute;left:13577;top:12399;width:1873;height:1874;visibility:visible;mso-wrap-style:square" o:gfxdata="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">
-                  <v:imagedata r:id="rId21" o:title=""/>
+                  <v:imagedata r:id="rId22" o:title=""/>
                 </v:shape>
                 <w10:wrap type="square"/>
               </v:group>
@@ -10373,7 +10219,7 @@
                           </pic:cNvPicPr>
                         </pic:nvPicPr>
                         <pic:blipFill>
-                          <a:blip r:embed="rId18" cstate="print">
+                          <a:blip r:embed="rId19" cstate="print">
                             <a:extLst>
                               <a:ext uri="{28A0092B-C50C-407E-A947-70E740481C1C}">
                                 <a14:useLocalDpi xmlns:a14="http://schemas.microsoft.com/office/drawing/2010/main" val="0"/>
@@ -10402,7 +10248,7 @@
                           </pic:cNvPicPr>
                         </pic:nvPicPr>
                         <pic:blipFill>
-                          <a:blip r:embed="rId19" cstate="print">
+                          <a:blip r:embed="rId20" cstate="print">
                             <a:extLst>
                               <a:ext uri="{28A0092B-C50C-407E-A947-70E740481C1C}">
                                 <a14:useLocalDpi xmlns:a14="http://schemas.microsoft.com/office/drawing/2010/main" val="0"/>
@@ -10653,10 +10499,10 @@
                   </v:textbox>
                 </v:shape>
                 <v:shape id="Imagen 104" o:spid="_x0000_s1120" type="#_x0000_t75" style="position:absolute;left:16486;top:12399;width:1867;height:1867;visibility:visible;mso-wrap-style:square" o:gfxdata="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">
-                  <v:imagedata r:id="rId20" o:title=""/>
+                  <v:imagedata r:id="rId21" o:title=""/>
                 </v:shape>
                 <v:shape id="Imagen 105" o:spid="_x0000_s1121" type="#_x0000_t75" style="position:absolute;left:13577;top:12399;width:1873;height:1874;visibility:visible;mso-wrap-style:square" o:gfxdata="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">
-                  <v:imagedata r:id="rId21" o:title=""/>
+                  <v:imagedata r:id="rId22" o:title=""/>
                 </v:shape>
                 <w10:wrap type="square"/>
               </v:group>
@@ -11073,7 +10919,7 @@
                           </pic:cNvPicPr>
                         </pic:nvPicPr>
                         <pic:blipFill>
-                          <a:blip r:embed="rId18" cstate="print">
+                          <a:blip r:embed="rId19" cstate="print">
                             <a:extLst>
                               <a:ext uri="{28A0092B-C50C-407E-A947-70E740481C1C}">
                                 <a14:useLocalDpi xmlns:a14="http://schemas.microsoft.com/office/drawing/2010/main" val="0"/>
@@ -11102,7 +10948,7 @@
                           </pic:cNvPicPr>
                         </pic:nvPicPr>
                         <pic:blipFill>
-                          <a:blip r:embed="rId19" cstate="print">
+                          <a:blip r:embed="rId20" cstate="print">
                             <a:extLst>
                               <a:ext uri="{28A0092B-C50C-407E-A947-70E740481C1C}">
                                 <a14:useLocalDpi xmlns:a14="http://schemas.microsoft.com/office/drawing/2010/main" val="0"/>
@@ -11353,10 +11199,10 @@
                   </v:textbox>
                 </v:shape>
                 <v:shape id="Imagen 95" o:spid="_x0000_s1129" type="#_x0000_t75" style="position:absolute;left:16486;top:12399;width:1867;height:1867;visibility:visible;mso-wrap-style:square" o:gfxdata="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">
-                  <v:imagedata r:id="rId20" o:title=""/>
+                  <v:imagedata r:id="rId21" o:title=""/>
                 </v:shape>
                 <v:shape id="Imagen 96" o:spid="_x0000_s1130" type="#_x0000_t75" style="position:absolute;left:13577;top:12399;width:1873;height:1874;visibility:visible;mso-wrap-style:square" o:gfxdata="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">
-                  <v:imagedata r:id="rId21" o:title=""/>
+                  <v:imagedata r:id="rId22" o:title=""/>
                 </v:shape>
                 <w10:wrap type="square"/>
               </v:group>
@@ -11773,7 +11619,7 @@
                           </pic:cNvPicPr>
                         </pic:nvPicPr>
                         <pic:blipFill>
-                          <a:blip r:embed="rId18" cstate="print">
+                          <a:blip r:embed="rId19" cstate="print">
                             <a:extLst>
                               <a:ext uri="{28A0092B-C50C-407E-A947-70E740481C1C}">
                                 <a14:useLocalDpi xmlns:a14="http://schemas.microsoft.com/office/drawing/2010/main" val="0"/>
@@ -11802,7 +11648,7 @@
                           </pic:cNvPicPr>
                         </pic:nvPicPr>
                         <pic:blipFill>
-                          <a:blip r:embed="rId19" cstate="print">
+                          <a:blip r:embed="rId20" cstate="print">
                             <a:extLst>
                               <a:ext uri="{28A0092B-C50C-407E-A947-70E740481C1C}">
                                 <a14:useLocalDpi xmlns:a14="http://schemas.microsoft.com/office/drawing/2010/main" val="0"/>
@@ -12053,10 +11899,10 @@
                   </v:textbox>
                 </v:shape>
                 <v:shape id="Imagen 122" o:spid="_x0000_s1138" type="#_x0000_t75" style="position:absolute;left:16486;top:12399;width:1867;height:1867;visibility:visible;mso-wrap-style:square" o:gfxdata="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">
-                  <v:imagedata r:id="rId20" o:title=""/>
+                  <v:imagedata r:id="rId21" o:title=""/>
                 </v:shape>
                 <v:shape id="Imagen 123" o:spid="_x0000_s1139" type="#_x0000_t75" style="position:absolute;left:13577;top:12399;width:1873;height:1874;visibility:visible;mso-wrap-style:square" o:gfxdata="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">
-                  <v:imagedata r:id="rId21" o:title=""/>
+                  <v:imagedata r:id="rId22" o:title=""/>
                 </v:shape>
                 <w10:wrap type="square"/>
               </v:group>
@@ -12473,7 +12319,7 @@
                           </pic:cNvPicPr>
                         </pic:nvPicPr>
                         <pic:blipFill>
-                          <a:blip r:embed="rId18" cstate="print">
+                          <a:blip r:embed="rId19" cstate="print">
                             <a:extLst>
                               <a:ext uri="{28A0092B-C50C-407E-A947-70E740481C1C}">
                                 <a14:useLocalDpi xmlns:a14="http://schemas.microsoft.com/office/drawing/2010/main" val="0"/>
@@ -12502,7 +12348,7 @@
                           </pic:cNvPicPr>
                         </pic:nvPicPr>
                         <pic:blipFill>
-                          <a:blip r:embed="rId19" cstate="print">
+                          <a:blip r:embed="rId20" cstate="print">
                             <a:extLst>
                               <a:ext uri="{28A0092B-C50C-407E-A947-70E740481C1C}">
                                 <a14:useLocalDpi xmlns:a14="http://schemas.microsoft.com/office/drawing/2010/main" val="0"/>
@@ -12753,10 +12599,10 @@
                   </v:textbox>
                 </v:shape>
                 <v:shape id="Imagen 131" o:spid="_x0000_s1147" type="#_x0000_t75" style="position:absolute;left:16486;top:12399;width:1867;height:1867;visibility:visible;mso-wrap-style:square" o:gfxdata="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">
-                  <v:imagedata r:id="rId20" o:title=""/>
+                  <v:imagedata r:id="rId21" o:title=""/>
                 </v:shape>
                 <v:shape id="Imagen 132" o:spid="_x0000_s1148" type="#_x0000_t75" style="position:absolute;left:13577;top:12399;width:1873;height:1874;visibility:visible;mso-wrap-style:square" o:gfxdata="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">
-                  <v:imagedata r:id="rId21" o:title=""/>
+                  <v:imagedata r:id="rId22" o:title=""/>
                 </v:shape>
                 <w10:wrap type="square"/>
               </v:group>
@@ -13173,7 +13019,7 @@
                           </pic:cNvPicPr>
                         </pic:nvPicPr>
                         <pic:blipFill>
-                          <a:blip r:embed="rId18" cstate="print">
+                          <a:blip r:embed="rId19" cstate="print">
                             <a:extLst>
                               <a:ext uri="{28A0092B-C50C-407E-A947-70E740481C1C}">
                                 <a14:useLocalDpi xmlns:a14="http://schemas.microsoft.com/office/drawing/2010/main" val="0"/>
@@ -13202,7 +13048,7 @@
                           </pic:cNvPicPr>
                         </pic:nvPicPr>
                         <pic:blipFill>
-                          <a:blip r:embed="rId19" cstate="print">
+                          <a:blip r:embed="rId20" cstate="print">
                             <a:extLst>
                               <a:ext uri="{28A0092B-C50C-407E-A947-70E740481C1C}">
                                 <a14:useLocalDpi xmlns:a14="http://schemas.microsoft.com/office/drawing/2010/main" val="0"/>
@@ -13453,10 +13299,10 @@
                   </v:textbox>
                 </v:shape>
                 <v:shape id="Imagen 140" o:spid="_x0000_s1156" type="#_x0000_t75" style="position:absolute;left:16486;top:12399;width:1867;height:1867;visibility:visible;mso-wrap-style:square" o:gfxdata="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">
-                  <v:imagedata r:id="rId20" o:title=""/>
+                  <v:imagedata r:id="rId21" o:title=""/>
                 </v:shape>
                 <v:shape id="Imagen 141" o:spid="_x0000_s1157" type="#_x0000_t75" style="position:absolute;left:13577;top:12399;width:1873;height:1874;visibility:visible;mso-wrap-style:square" o:gfxdata="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">
-                  <v:imagedata r:id="rId21" o:title=""/>
+                  <v:imagedata r:id="rId22" o:title=""/>
                 </v:shape>
                 <w10:wrap type="square"/>
               </v:group>
@@ -13466,6 +13312,7 @@
       </w:r>
       <w:r>
         <w:rPr>
+          <w:noProof/>
           <w:sz w:val="16"/>
           <w:szCs w:val="16"/>
         </w:rPr>
@@ -13527,6 +13374,7 @@
       </w:r>
       <w:r>
         <w:rPr>
+          <w:noProof/>
           <w:sz w:val="16"/>
           <w:szCs w:val="16"/>
         </w:rPr>
@@ -13804,7 +13652,7 @@
                                 <w14:ligatures w14:val="none"/>
                               </w:rPr>
                             </w:pPr>
-                            <w:bookmarkStart w:id="3" w:name="Productos"/>
+                            <w:bookmarkStart w:id="2" w:name="Productos"/>
                             <w:r>
                               <w:rPr>
                                 <w:b/>
@@ -13815,7 +13663,7 @@
                               </w:rPr>
                               <w:t>PRODUCTOS</w:t>
                             </w:r>
-                            <w:bookmarkEnd w:id="3"/>
+                            <w:bookmarkEnd w:id="2"/>
                           </w:p>
                           <w:p>
                             <w:pPr>
@@ -13942,7 +13790,7 @@
                     <pic:cNvPicPr/>
                   </pic:nvPicPr>
                   <pic:blipFill>
-                    <a:blip r:embed="rId22" cstate="print">
+                    <a:blip r:embed="rId23" cstate="print">
                       <a:extLst>
                         <a:ext uri="{28A0092B-C50C-407E-A947-70E740481C1C}">
                           <a14:useLocalDpi xmlns:a14="http://schemas.microsoft.com/office/drawing/2010/main" val="0"/>
@@ -14017,7 +13865,7 @@
                     <pic:cNvPicPr/>
                   </pic:nvPicPr>
                   <pic:blipFill>
-                    <a:blip r:embed="rId23" cstate="print">
+                    <a:blip r:embed="rId24" cstate="print">
                       <a:extLst>
                         <a:ext uri="{28A0092B-C50C-407E-A947-70E740481C1C}">
                           <a14:useLocalDpi xmlns:a14="http://schemas.microsoft.com/office/drawing/2010/main" val="0"/>
@@ -14083,15 +13931,7 @@
         <w:spacing w:after="160" w:line="259" w:lineRule="auto"/>
       </w:pPr>
       <w:r>
-        <w:t xml:space="preserve">El usuario debe estar </w:t>
-      </w:r>
-      <w:proofErr w:type="spellStart"/>
-      <w:r>
-        <w:t>logueado</w:t>
-      </w:r>
-      <w:proofErr w:type="spellEnd"/>
-      <w:r>
-        <w:t>.</w:t>
+        <w:t>El usuario debe estar logueado.</w:t>
       </w:r>
       <w:r>
         <w:t xml:space="preserve"> Quizá puedan desactivarse si el usuario no ha ingresado.</w:t>
@@ -14108,15 +13948,7 @@
       </w:pPr>
       <w:r>
         <w:lastRenderedPageBreak/>
-        <w:t xml:space="preserve">Si el usuario está </w:t>
-      </w:r>
-      <w:proofErr w:type="spellStart"/>
-      <w:r>
-        <w:t>logueado</w:t>
-      </w:r>
-      <w:proofErr w:type="spellEnd"/>
-      <w:r>
-        <w:t xml:space="preserve"> y elige enviar al carrito, quizá deba aparecer una ventana emergente donde defina la cantidad a comprar. También datos del vendedor (opcional)</w:t>
+        <w:t>Si el usuario está logueado y elige enviar al carrito, quizá deba aparecer una ventana emergente donde defina la cantidad a comprar. También datos del vendedor (opcional)</w:t>
       </w:r>
     </w:p>
     <w:p>
@@ -14832,15 +14664,7 @@
         <w:t xml:space="preserve">Quienes somos. </w:t>
       </w:r>
       <w:r>
-        <w:t xml:space="preserve">Puede ser una </w:t>
-      </w:r>
-      <w:proofErr w:type="spellStart"/>
-      <w:r>
-        <w:t>landing</w:t>
-      </w:r>
-      <w:proofErr w:type="spellEnd"/>
-      <w:r>
-        <w:t xml:space="preserve"> o bien una ventana modal que contenga la información del grupo. Integrantes, Nacionalidad, etc.</w:t>
+        <w:t>Puede ser una landing o bien una ventana modal que contenga la información del grupo. Integrantes, Nacionalidad, etc.</w:t>
       </w:r>
     </w:p>
     <w:p>
@@ -14864,15 +14688,7 @@
         <w:t>Es opcional, sólo para darle un tinte formal y con proyección comercial.</w:t>
       </w:r>
       <w:r>
-        <w:t xml:space="preserve"> Al hacer clic, sólo abre un archivo </w:t>
-      </w:r>
-      <w:proofErr w:type="spellStart"/>
-      <w:r>
-        <w:t>pdf</w:t>
-      </w:r>
-      <w:proofErr w:type="spellEnd"/>
-      <w:r>
-        <w:t xml:space="preserve"> como en algunas páginas existentes.</w:t>
+        <w:t xml:space="preserve"> Al hacer clic, sólo abre un archivo pdf como en algunas páginas existentes.</w:t>
       </w:r>
     </w:p>
     <w:p>
@@ -16048,6 +15864,8 @@
   </w:compat>
   <w:rsids>
     <w:rsidRoot w:val="007E0802"/>
+    <w:rsid w:val="00011833"/>
+    <w:rsid w:val="002A5137"/>
     <w:rsid w:val="007E0802"/>
     <w:rsid w:val="00AE23E7"/>
   </w:rsids>
@@ -16508,169 +16326,9 @@
       <w:color w:val="808080"/>
     </w:rPr>
   </w:style>
-  <w:style w:type="paragraph" w:customStyle="1" w:styleId="1DA58BC9E9214D5DA0B97A049461B30E">
-    <w:name w:val="1DA58BC9E9214D5DA0B97A049461B30E"/>
-    <w:rsid w:val="007E0802"/>
-    <w:pPr>
-      <w:spacing w:after="120" w:line="285" w:lineRule="auto"/>
-    </w:pPr>
-    <w:rPr>
-      <w:rFonts w:ascii="Calibri" w:eastAsia="Times New Roman" w:hAnsi="Calibri" w:cs="Calibri"/>
-      <w:color w:val="000000"/>
-      <w:kern w:val="28"/>
-      <w:sz w:val="20"/>
-      <w:szCs w:val="20"/>
-      <w14:ligatures w14:val="standard"/>
-      <w14:cntxtAlts/>
-    </w:rPr>
-  </w:style>
-  <w:style w:type="paragraph" w:customStyle="1" w:styleId="8DD5949466FF4CACB9F3258B28792B43">
-    <w:name w:val="8DD5949466FF4CACB9F3258B28792B43"/>
-    <w:rsid w:val="007E0802"/>
-    <w:pPr>
-      <w:spacing w:after="120" w:line="285" w:lineRule="auto"/>
-    </w:pPr>
-    <w:rPr>
-      <w:rFonts w:ascii="Calibri" w:eastAsia="Times New Roman" w:hAnsi="Calibri" w:cs="Calibri"/>
-      <w:color w:val="000000"/>
-      <w:kern w:val="28"/>
-      <w:sz w:val="20"/>
-      <w:szCs w:val="20"/>
-      <w14:ligatures w14:val="standard"/>
-      <w14:cntxtAlts/>
-    </w:rPr>
-  </w:style>
-  <w:style w:type="paragraph" w:customStyle="1" w:styleId="1DA58BC9E9214D5DA0B97A049461B30E1">
-    <w:name w:val="1DA58BC9E9214D5DA0B97A049461B30E1"/>
-    <w:rsid w:val="007E0802"/>
-    <w:pPr>
-      <w:spacing w:after="120" w:line="285" w:lineRule="auto"/>
-    </w:pPr>
-    <w:rPr>
-      <w:rFonts w:ascii="Calibri" w:eastAsia="Times New Roman" w:hAnsi="Calibri" w:cs="Calibri"/>
-      <w:color w:val="000000"/>
-      <w:kern w:val="28"/>
-      <w:sz w:val="20"/>
-      <w:szCs w:val="20"/>
-      <w14:ligatures w14:val="standard"/>
-      <w14:cntxtAlts/>
-    </w:rPr>
-  </w:style>
-  <w:style w:type="paragraph" w:customStyle="1" w:styleId="8DD5949466FF4CACB9F3258B28792B431">
-    <w:name w:val="8DD5949466FF4CACB9F3258B28792B431"/>
-    <w:rsid w:val="007E0802"/>
-    <w:pPr>
-      <w:spacing w:after="120" w:line="285" w:lineRule="auto"/>
-    </w:pPr>
-    <w:rPr>
-      <w:rFonts w:ascii="Calibri" w:eastAsia="Times New Roman" w:hAnsi="Calibri" w:cs="Calibri"/>
-      <w:color w:val="000000"/>
-      <w:kern w:val="28"/>
-      <w:sz w:val="20"/>
-      <w:szCs w:val="20"/>
-      <w14:ligatures w14:val="standard"/>
-      <w14:cntxtAlts/>
-    </w:rPr>
-  </w:style>
-  <w:style w:type="paragraph" w:customStyle="1" w:styleId="1DA58BC9E9214D5DA0B97A049461B30E2">
-    <w:name w:val="1DA58BC9E9214D5DA0B97A049461B30E2"/>
-    <w:rsid w:val="007E0802"/>
-    <w:pPr>
-      <w:spacing w:after="120" w:line="285" w:lineRule="auto"/>
-    </w:pPr>
-    <w:rPr>
-      <w:rFonts w:ascii="Calibri" w:eastAsia="Times New Roman" w:hAnsi="Calibri" w:cs="Calibri"/>
-      <w:color w:val="000000"/>
-      <w:kern w:val="28"/>
-      <w:sz w:val="20"/>
-      <w:szCs w:val="20"/>
-      <w14:ligatures w14:val="standard"/>
-      <w14:cntxtAlts/>
-    </w:rPr>
-  </w:style>
-  <w:style w:type="paragraph" w:customStyle="1" w:styleId="BD1CC94DAAB9494CA385646B851AFA4E">
-    <w:name w:val="BD1CC94DAAB9494CA385646B851AFA4E"/>
-    <w:rsid w:val="007E0802"/>
-    <w:pPr>
-      <w:spacing w:after="120" w:line="285" w:lineRule="auto"/>
-    </w:pPr>
-    <w:rPr>
-      <w:rFonts w:ascii="Calibri" w:eastAsia="Times New Roman" w:hAnsi="Calibri" w:cs="Calibri"/>
-      <w:color w:val="000000"/>
-      <w:kern w:val="28"/>
-      <w:sz w:val="20"/>
-      <w:szCs w:val="20"/>
-      <w14:ligatures w14:val="standard"/>
-      <w14:cntxtAlts/>
-    </w:rPr>
-  </w:style>
-  <w:style w:type="paragraph" w:customStyle="1" w:styleId="1DA58BC9E9214D5DA0B97A049461B30E3">
-    <w:name w:val="1DA58BC9E9214D5DA0B97A049461B30E3"/>
-    <w:rsid w:val="007E0802"/>
-    <w:pPr>
-      <w:spacing w:after="120" w:line="285" w:lineRule="auto"/>
-    </w:pPr>
-    <w:rPr>
-      <w:rFonts w:ascii="Calibri" w:eastAsia="Times New Roman" w:hAnsi="Calibri" w:cs="Calibri"/>
-      <w:color w:val="000000"/>
-      <w:kern w:val="28"/>
-      <w:sz w:val="20"/>
-      <w:szCs w:val="20"/>
-      <w14:ligatures w14:val="standard"/>
-      <w14:cntxtAlts/>
-    </w:rPr>
-  </w:style>
-  <w:style w:type="paragraph" w:customStyle="1" w:styleId="BD1CC94DAAB9494CA385646B851AFA4E1">
-    <w:name w:val="BD1CC94DAAB9494CA385646B851AFA4E1"/>
-    <w:rsid w:val="007E0802"/>
-    <w:pPr>
-      <w:spacing w:after="120" w:line="285" w:lineRule="auto"/>
-    </w:pPr>
-    <w:rPr>
-      <w:rFonts w:ascii="Calibri" w:eastAsia="Times New Roman" w:hAnsi="Calibri" w:cs="Calibri"/>
-      <w:color w:val="000000"/>
-      <w:kern w:val="28"/>
-      <w:sz w:val="20"/>
-      <w:szCs w:val="20"/>
-      <w14:ligatures w14:val="standard"/>
-      <w14:cntxtAlts/>
-    </w:rPr>
-  </w:style>
-  <w:style w:type="paragraph" w:customStyle="1" w:styleId="1DA58BC9E9214D5DA0B97A049461B30E4">
-    <w:name w:val="1DA58BC9E9214D5DA0B97A049461B30E4"/>
-    <w:rsid w:val="007E0802"/>
-    <w:pPr>
-      <w:spacing w:after="120" w:line="285" w:lineRule="auto"/>
-    </w:pPr>
-    <w:rPr>
-      <w:rFonts w:ascii="Calibri" w:eastAsia="Times New Roman" w:hAnsi="Calibri" w:cs="Calibri"/>
-      <w:color w:val="000000"/>
-      <w:kern w:val="28"/>
-      <w:sz w:val="20"/>
-      <w:szCs w:val="20"/>
-      <w14:ligatures w14:val="standard"/>
-      <w14:cntxtAlts/>
-    </w:rPr>
-  </w:style>
   <w:style w:type="paragraph" w:customStyle="1" w:styleId="3551B77E6441420B8AA0AF40E4988886">
     <w:name w:val="3551B77E6441420B8AA0AF40E4988886"/>
     <w:rsid w:val="007E0802"/>
-  </w:style>
-  <w:style w:type="paragraph" w:customStyle="1" w:styleId="1DA58BC9E9214D5DA0B97A049461B30E5">
-    <w:name w:val="1DA58BC9E9214D5DA0B97A049461B30E5"/>
-    <w:rsid w:val="007E0802"/>
-    <w:pPr>
-      <w:spacing w:after="120" w:line="285" w:lineRule="auto"/>
-    </w:pPr>
-    <w:rPr>
-      <w:rFonts w:ascii="Calibri" w:eastAsia="Times New Roman" w:hAnsi="Calibri" w:cs="Calibri"/>
-      <w:color w:val="000000"/>
-      <w:kern w:val="28"/>
-      <w:sz w:val="20"/>
-      <w:szCs w:val="20"/>
-      <w14:ligatures w14:val="standard"/>
-      <w14:cntxtAlts/>
-    </w:rPr>
   </w:style>
 </w:styles>
 </file>

</xml_diff>